<commit_message>
ajout des consignes du sprint 3
</commit_message>
<xml_diff>
--- a/doc/Consignes.docx
+++ b/doc/Consignes.docx
@@ -17,10 +17,10 @@
         <w:tblLook w:val="04A0" w:firstRow="1" w:lastRow="0" w:firstColumn="1" w:lastColumn="0" w:noHBand="0" w:noVBand="1"/>
       </w:tblPr>
       <w:tblGrid>
-        <w:gridCol w:w="1749"/>
-        <w:gridCol w:w="3904"/>
-        <w:gridCol w:w="1830"/>
-        <w:gridCol w:w="2620"/>
+        <w:gridCol w:w="1786"/>
+        <w:gridCol w:w="4161"/>
+        <w:gridCol w:w="1428"/>
+        <w:gridCol w:w="2728"/>
       </w:tblGrid>
       <w:tr>
         <w:tc>
@@ -220,6 +220,9 @@
     </w:p>
     <w:p>
       <w:r>
+        <w:rPr>
+          <w:noProof/>
+        </w:rPr>
         <w:drawing>
           <wp:inline distT="0" distB="0" distL="0" distR="0" wp14:anchorId="3D0CC3FA" wp14:editId="60765B4A">
             <wp:extent cx="4852415" cy="1767840"/>
@@ -274,6 +277,9 @@
     </w:p>
     <w:p>
       <w:r>
+        <w:rPr>
+          <w:noProof/>
+        </w:rPr>
         <w:drawing>
           <wp:inline distT="0" distB="0" distL="0" distR="0" wp14:anchorId="5805E579" wp14:editId="509185DE">
             <wp:extent cx="3596640" cy="1704404"/>
@@ -327,7 +333,7 @@
         <w:pStyle w:val="Paragraphedeliste"/>
         <w:numPr>
           <w:ilvl w:val="0"/>
-          <w:numId w:val="5"/>
+          <w:numId w:val="9"/>
         </w:numPr>
       </w:pPr>
       <w:r>
@@ -339,7 +345,7 @@
         <w:pStyle w:val="Paragraphedeliste"/>
         <w:numPr>
           <w:ilvl w:val="1"/>
-          <w:numId w:val="5"/>
+          <w:numId w:val="9"/>
         </w:numPr>
       </w:pPr>
       <w:r>
@@ -351,7 +357,7 @@
         <w:pStyle w:val="Paragraphedeliste"/>
         <w:numPr>
           <w:ilvl w:val="0"/>
-          <w:numId w:val="5"/>
+          <w:numId w:val="9"/>
         </w:numPr>
       </w:pPr>
       <w:r>
@@ -363,11 +369,24 @@
         <w:pStyle w:val="Paragraphedeliste"/>
         <w:numPr>
           <w:ilvl w:val="1"/>
-          <w:numId w:val="5"/>
-        </w:numPr>
-      </w:pPr>
-      <w:r>
-        <w:t>« be.technifutur.menu.Main »</w:t>
+          <w:numId w:val="9"/>
+        </w:numPr>
+      </w:pPr>
+      <w:r>
+        <w:t>« </w:t>
+      </w:r>
+      <w:proofErr w:type="spellStart"/>
+      <w:proofErr w:type="gramStart"/>
+      <w:r>
+        <w:t>be.technifutur</w:t>
+      </w:r>
+      <w:proofErr w:type="gramEnd"/>
+      <w:r>
+        <w:t>.menu.Main</w:t>
+      </w:r>
+      <w:proofErr w:type="spellEnd"/>
+      <w:r>
+        <w:t> »</w:t>
       </w:r>
     </w:p>
     <w:p>
@@ -375,11 +394,35 @@
         <w:pStyle w:val="Paragraphedeliste"/>
         <w:numPr>
           <w:ilvl w:val="2"/>
-          <w:numId w:val="5"/>
-        </w:numPr>
-      </w:pPr>
-      <w:r>
-        <w:t>Ajout de la méthode « public static void main(String[] args) »</w:t>
+          <w:numId w:val="9"/>
+        </w:numPr>
+      </w:pPr>
+      <w:r>
+        <w:t xml:space="preserve">Ajout de la méthode « public </w:t>
+      </w:r>
+      <w:proofErr w:type="spellStart"/>
+      <w:r>
+        <w:t>static</w:t>
+      </w:r>
+      <w:proofErr w:type="spellEnd"/>
+      <w:r>
+        <w:t xml:space="preserve"> </w:t>
+      </w:r>
+      <w:proofErr w:type="spellStart"/>
+      <w:r>
+        <w:t>void</w:t>
+      </w:r>
+      <w:proofErr w:type="spellEnd"/>
+      <w:r>
+        <w:t xml:space="preserve"> </w:t>
+      </w:r>
+      <w:proofErr w:type="gramStart"/>
+      <w:r>
+        <w:t>main(</w:t>
+      </w:r>
+      <w:proofErr w:type="gramEnd"/>
+      <w:r>
+        <w:t>String[] args) »</w:t>
       </w:r>
     </w:p>
     <w:p>
@@ -387,11 +430,24 @@
         <w:pStyle w:val="Paragraphedeliste"/>
         <w:numPr>
           <w:ilvl w:val="1"/>
-          <w:numId w:val="5"/>
-        </w:numPr>
-      </w:pPr>
-      <w:r>
-        <w:t>« be.technifutur.menu.actions.Helloworld »</w:t>
+          <w:numId w:val="9"/>
+        </w:numPr>
+      </w:pPr>
+      <w:r>
+        <w:t>« </w:t>
+      </w:r>
+      <w:proofErr w:type="spellStart"/>
+      <w:proofErr w:type="gramStart"/>
+      <w:r>
+        <w:t>be.technifutur</w:t>
+      </w:r>
+      <w:proofErr w:type="gramEnd"/>
+      <w:r>
+        <w:t>.menu.actions.Helloworld</w:t>
+      </w:r>
+      <w:proofErr w:type="spellEnd"/>
+      <w:r>
+        <w:t> »</w:t>
       </w:r>
     </w:p>
     <w:p>
@@ -399,11 +455,24 @@
         <w:pStyle w:val="Paragraphedeliste"/>
         <w:numPr>
           <w:ilvl w:val="2"/>
-          <w:numId w:val="5"/>
-        </w:numPr>
-      </w:pPr>
-      <w:r>
-        <w:t>Définir que la classe implémente l’interface « java.lang.Runnable »</w:t>
+          <w:numId w:val="9"/>
+        </w:numPr>
+      </w:pPr>
+      <w:r>
+        <w:t>Définir que la classe implémente l’interface « </w:t>
+      </w:r>
+      <w:proofErr w:type="spellStart"/>
+      <w:proofErr w:type="gramStart"/>
+      <w:r>
+        <w:t>java.lang</w:t>
+      </w:r>
+      <w:proofErr w:type="gramEnd"/>
+      <w:r>
+        <w:t>.Runnable</w:t>
+      </w:r>
+      <w:proofErr w:type="spellEnd"/>
+      <w:r>
+        <w:t> »</w:t>
       </w:r>
     </w:p>
     <w:p>
@@ -411,7 +480,7 @@
         <w:pStyle w:val="Paragraphedeliste"/>
         <w:numPr>
           <w:ilvl w:val="2"/>
-          <w:numId w:val="5"/>
+          <w:numId w:val="9"/>
         </w:numPr>
       </w:pPr>
       <w:r>
@@ -424,7 +493,23 @@
         <w:t xml:space="preserve"> </w:t>
       </w:r>
       <w:r>
-        <w:t>public void run()</w:t>
+        <w:t xml:space="preserve">public </w:t>
+      </w:r>
+      <w:proofErr w:type="spellStart"/>
+      <w:r>
+        <w:t>void</w:t>
+      </w:r>
+      <w:proofErr w:type="spellEnd"/>
+      <w:r>
+        <w:t xml:space="preserve"> </w:t>
+      </w:r>
+      <w:proofErr w:type="gramStart"/>
+      <w:r>
+        <w:t>run(</w:t>
+      </w:r>
+      <w:proofErr w:type="gramEnd"/>
+      <w:r>
+        <w:t>)</w:t>
       </w:r>
       <w:r>
         <w:t> »</w:t>
@@ -435,7 +520,7 @@
         <w:pStyle w:val="Paragraphedeliste"/>
         <w:numPr>
           <w:ilvl w:val="0"/>
-          <w:numId w:val="5"/>
+          <w:numId w:val="9"/>
         </w:numPr>
       </w:pPr>
       <w:r>
@@ -447,15 +532,36 @@
         <w:pStyle w:val="Paragraphedeliste"/>
         <w:numPr>
           <w:ilvl w:val="1"/>
-          <w:numId w:val="5"/>
-        </w:numPr>
-      </w:pPr>
-      <w:r>
-        <w:t>Méthode : Helloworld.run()</w:t>
+          <w:numId w:val="9"/>
+        </w:numPr>
+      </w:pPr>
+      <w:r>
+        <w:t xml:space="preserve">Méthode : </w:t>
+      </w:r>
+      <w:proofErr w:type="spellStart"/>
+      <w:proofErr w:type="gramStart"/>
+      <w:r>
+        <w:t>Helloworld.run</w:t>
+      </w:r>
+      <w:proofErr w:type="spellEnd"/>
+      <w:r>
+        <w:t>(</w:t>
+      </w:r>
+      <w:proofErr w:type="gramEnd"/>
+      <w:r>
+        <w:t>)</w:t>
       </w:r>
       <w:r>
         <w:br/>
-        <w:t>afficher « Hello wold » en console.</w:t>
+        <w:t xml:space="preserve">afficher « Hello </w:t>
+      </w:r>
+      <w:proofErr w:type="spellStart"/>
+      <w:r>
+        <w:t>wold</w:t>
+      </w:r>
+      <w:proofErr w:type="spellEnd"/>
+      <w:r>
+        <w:t> » en console.</w:t>
       </w:r>
     </w:p>
     <w:p>
@@ -463,11 +569,19 @@
         <w:pStyle w:val="Paragraphedeliste"/>
         <w:numPr>
           <w:ilvl w:val="1"/>
-          <w:numId w:val="5"/>
-        </w:numPr>
-      </w:pPr>
-      <w:r>
-        <w:t>Méthode : Main.main()</w:t>
+          <w:numId w:val="9"/>
+        </w:numPr>
+      </w:pPr>
+      <w:r>
+        <w:t xml:space="preserve">Méthode : </w:t>
+      </w:r>
+      <w:proofErr w:type="spellStart"/>
+      <w:r>
+        <w:t>Main.main</w:t>
+      </w:r>
+      <w:proofErr w:type="spellEnd"/>
+      <w:r>
+        <w:t>()</w:t>
       </w:r>
     </w:p>
     <w:p>
@@ -475,11 +589,35 @@
         <w:pStyle w:val="Paragraphedeliste"/>
         <w:numPr>
           <w:ilvl w:val="2"/>
-          <w:numId w:val="5"/>
-        </w:numPr>
-      </w:pPr>
-      <w:r>
-        <w:t>Créer une instance de Helloworld et socker sa référence dans une variable « action » de type Runnable.</w:t>
+          <w:numId w:val="9"/>
+        </w:numPr>
+      </w:pPr>
+      <w:r>
+        <w:t xml:space="preserve">Créer une instance de </w:t>
+      </w:r>
+      <w:proofErr w:type="spellStart"/>
+      <w:r>
+        <w:t>Helloworld</w:t>
+      </w:r>
+      <w:proofErr w:type="spellEnd"/>
+      <w:r>
+        <w:t xml:space="preserve"> et </w:t>
+      </w:r>
+      <w:proofErr w:type="spellStart"/>
+      <w:r>
+        <w:t>socker</w:t>
+      </w:r>
+      <w:proofErr w:type="spellEnd"/>
+      <w:r>
+        <w:t xml:space="preserve"> sa référence dans une variable « action » de type </w:t>
+      </w:r>
+      <w:proofErr w:type="spellStart"/>
+      <w:r>
+        <w:t>Runnable</w:t>
+      </w:r>
+      <w:proofErr w:type="spellEnd"/>
+      <w:r>
+        <w:t>.</w:t>
       </w:r>
     </w:p>
     <w:p>
@@ -487,11 +625,19 @@
         <w:pStyle w:val="Paragraphedeliste"/>
         <w:numPr>
           <w:ilvl w:val="2"/>
-          <w:numId w:val="5"/>
-        </w:numPr>
-      </w:pPr>
-      <w:r>
-        <w:t>Appeler la méthode run() de action.</w:t>
+          <w:numId w:val="9"/>
+        </w:numPr>
+      </w:pPr>
+      <w:r>
+        <w:t xml:space="preserve">Appeler la méthode </w:t>
+      </w:r>
+      <w:proofErr w:type="gramStart"/>
+      <w:r>
+        <w:t>run(</w:t>
+      </w:r>
+      <w:proofErr w:type="gramEnd"/>
+      <w:r>
+        <w:t>) de action.</w:t>
       </w:r>
     </w:p>
     <w:p>
@@ -499,7 +645,7 @@
         <w:pStyle w:val="Paragraphedeliste"/>
         <w:numPr>
           <w:ilvl w:val="0"/>
-          <w:numId w:val="5"/>
+          <w:numId w:val="9"/>
         </w:numPr>
       </w:pPr>
       <w:r>
@@ -516,7 +662,15 @@
     </w:p>
     <w:p>
       <w:r>
-        <w:t>Créer un autre classe « action » sur le modèle de Helloworld qui exécute un des exercices de logique</w:t>
+        <w:t xml:space="preserve">Créer un autre classe « action » sur le modèle de </w:t>
+      </w:r>
+      <w:proofErr w:type="spellStart"/>
+      <w:r>
+        <w:t>Helloworld</w:t>
+      </w:r>
+      <w:proofErr w:type="spellEnd"/>
+      <w:r>
+        <w:t xml:space="preserve"> qui exécute un des exercices de logique</w:t>
       </w:r>
       <w:r>
         <w:t>.</w:t>
@@ -544,6 +698,9 @@
     </w:p>
     <w:p>
       <w:r>
+        <w:rPr>
+          <w:noProof/>
+        </w:rPr>
         <w:drawing>
           <wp:inline distT="0" distB="0" distL="0" distR="0" wp14:anchorId="25A5E22A" wp14:editId="25326AE2">
             <wp:extent cx="5052060" cy="2637429"/>
@@ -594,11 +751,19 @@
         <w:pStyle w:val="Titre4"/>
       </w:pPr>
       <w:r>
-        <w:t>Méthodes de la classe MenuFactory</w:t>
-      </w:r>
-    </w:p>
-    <w:p>
-      <w:r>
+        <w:t xml:space="preserve">Méthodes de la classe </w:t>
+      </w:r>
+      <w:proofErr w:type="spellStart"/>
+      <w:r>
+        <w:t>MenuFactory</w:t>
+      </w:r>
+      <w:proofErr w:type="spellEnd"/>
+    </w:p>
+    <w:p>
+      <w:r>
+        <w:rPr>
+          <w:noProof/>
+        </w:rPr>
         <w:drawing>
           <wp:inline distT="0" distB="0" distL="0" distR="0" wp14:anchorId="6F8C7229" wp14:editId="7A04843B">
             <wp:extent cx="3876030" cy="1729740"/>
@@ -638,6 +803,9 @@
     </w:p>
     <w:p>
       <w:r>
+        <w:rPr>
+          <w:noProof/>
+        </w:rPr>
         <w:drawing>
           <wp:inline distT="0" distB="0" distL="0" distR="0" wp14:anchorId="4CF8E391" wp14:editId="033F16AF">
             <wp:extent cx="3284220" cy="1942142"/>
@@ -686,6 +854,9 @@
     </w:p>
     <w:p>
       <w:r>
+        <w:rPr>
+          <w:noProof/>
+        </w:rPr>
         <w:drawing>
           <wp:inline distT="0" distB="0" distL="0" distR="0" wp14:anchorId="69BC6C9A" wp14:editId="5CF3EA6F">
             <wp:extent cx="5877228" cy="3581400"/>
@@ -736,7 +907,7 @@
         <w:pStyle w:val="Paragraphedeliste"/>
         <w:numPr>
           <w:ilvl w:val="0"/>
-          <w:numId w:val="6"/>
+          <w:numId w:val="8"/>
         </w:numPr>
       </w:pPr>
       <w:r>
@@ -748,7 +919,7 @@
         <w:pStyle w:val="Paragraphedeliste"/>
         <w:numPr>
           <w:ilvl w:val="1"/>
-          <w:numId w:val="6"/>
+          <w:numId w:val="8"/>
         </w:numPr>
       </w:pPr>
       <w:r>
@@ -760,11 +931,18 @@
         <w:pStyle w:val="Paragraphedeliste"/>
         <w:numPr>
           <w:ilvl w:val="2"/>
-          <w:numId w:val="6"/>
-        </w:numPr>
-      </w:pPr>
-      <w:r>
-        <w:t>name : String</w:t>
+          <w:numId w:val="8"/>
+        </w:numPr>
+      </w:pPr>
+      <w:proofErr w:type="spellStart"/>
+      <w:proofErr w:type="gramStart"/>
+      <w:r>
+        <w:t>name</w:t>
+      </w:r>
+      <w:proofErr w:type="spellEnd"/>
+      <w:proofErr w:type="gramEnd"/>
+      <w:r>
+        <w:t> : String</w:t>
       </w:r>
     </w:p>
     <w:p>
@@ -772,22 +950,29 @@
         <w:pStyle w:val="Paragraphedeliste"/>
         <w:numPr>
           <w:ilvl w:val="2"/>
-          <w:numId w:val="6"/>
-        </w:numPr>
-      </w:pPr>
-      <w:r>
-        <w:t xml:space="preserve">action : </w:t>
-      </w:r>
+          <w:numId w:val="8"/>
+        </w:numPr>
+      </w:pPr>
+      <w:proofErr w:type="gramStart"/>
+      <w:r>
+        <w:t>action</w:t>
+      </w:r>
+      <w:proofErr w:type="gramEnd"/>
+      <w:r>
+        <w:t xml:space="preserve"> : </w:t>
+      </w:r>
+      <w:proofErr w:type="spellStart"/>
       <w:r>
         <w:t>Runnable</w:t>
       </w:r>
+      <w:proofErr w:type="spellEnd"/>
     </w:p>
     <w:p>
       <w:pPr>
         <w:pStyle w:val="Paragraphedeliste"/>
         <w:numPr>
           <w:ilvl w:val="1"/>
-          <w:numId w:val="6"/>
+          <w:numId w:val="8"/>
         </w:numPr>
       </w:pPr>
       <w:r>
@@ -799,15 +984,17 @@
         <w:pStyle w:val="Paragraphedeliste"/>
         <w:numPr>
           <w:ilvl w:val="0"/>
-          <w:numId w:val="6"/>
+          <w:numId w:val="8"/>
         </w:numPr>
       </w:pPr>
       <w:r>
         <w:t>Création de la classe « </w:t>
       </w:r>
+      <w:proofErr w:type="spellStart"/>
       <w:r>
         <w:t>MenuFactory</w:t>
       </w:r>
+      <w:proofErr w:type="spellEnd"/>
       <w:r>
         <w:t> »</w:t>
       </w:r>
@@ -817,11 +1004,19 @@
         <w:pStyle w:val="Paragraphedeliste"/>
         <w:numPr>
           <w:ilvl w:val="1"/>
-          <w:numId w:val="6"/>
-        </w:numPr>
-      </w:pPr>
-      <w:r>
-        <w:t>Ajout de la méthode getItemHelloWorld qui crée, initialise et retourne un Item</w:t>
+          <w:numId w:val="8"/>
+        </w:numPr>
+      </w:pPr>
+      <w:r>
+        <w:t xml:space="preserve">Ajout de la méthode </w:t>
+      </w:r>
+      <w:proofErr w:type="spellStart"/>
+      <w:r>
+        <w:t>getItemHelloWorld</w:t>
+      </w:r>
+      <w:proofErr w:type="spellEnd"/>
+      <w:r>
+        <w:t xml:space="preserve"> qui crée, initialise et retourne un Item</w:t>
       </w:r>
     </w:p>
     <w:p>
@@ -829,7 +1024,7 @@
         <w:pStyle w:val="Paragraphedeliste"/>
         <w:numPr>
           <w:ilvl w:val="2"/>
-          <w:numId w:val="6"/>
+          <w:numId w:val="8"/>
         </w:numPr>
       </w:pPr>
       <w:r>
@@ -841,7 +1036,7 @@
         <w:pStyle w:val="Paragraphedeliste"/>
         <w:numPr>
           <w:ilvl w:val="2"/>
-          <w:numId w:val="6"/>
+          <w:numId w:val="8"/>
         </w:numPr>
       </w:pPr>
       <w:r>
@@ -853,14 +1048,22 @@
         <w:pStyle w:val="Paragraphedeliste"/>
         <w:numPr>
           <w:ilvl w:val="2"/>
-          <w:numId w:val="6"/>
+          <w:numId w:val="8"/>
         </w:numPr>
       </w:pPr>
       <w:r>
         <w:t xml:space="preserve">Créer </w:t>
       </w:r>
       <w:r>
-        <w:t>nouveau HelloWorld et l’attribuer à l’item grâce au setter</w:t>
+        <w:t xml:space="preserve">nouveau </w:t>
+      </w:r>
+      <w:proofErr w:type="spellStart"/>
+      <w:r>
+        <w:t>HelloWorld</w:t>
+      </w:r>
+      <w:proofErr w:type="spellEnd"/>
+      <w:r>
+        <w:t xml:space="preserve"> et l’attribuer à l’item grâce au setter</w:t>
       </w:r>
     </w:p>
     <w:p>
@@ -868,15 +1071,17 @@
         <w:pStyle w:val="Paragraphedeliste"/>
         <w:numPr>
           <w:ilvl w:val="1"/>
-          <w:numId w:val="6"/>
-        </w:numPr>
-      </w:pPr>
-      <w:r>
-        <w:t>Ajout de la méthode getItem</w:t>
-      </w:r>
-      <w:r>
-        <w:t>NombresPremier</w:t>
-      </w:r>
+          <w:numId w:val="8"/>
+        </w:numPr>
+      </w:pPr>
+      <w:r>
+        <w:t xml:space="preserve">Ajout de la méthode </w:t>
+      </w:r>
+      <w:proofErr w:type="spellStart"/>
+      <w:r>
+        <w:t>getItemNombresPremier</w:t>
+      </w:r>
+      <w:proofErr w:type="spellEnd"/>
       <w:r>
         <w:t xml:space="preserve"> qui crée, initialise et retourne un Item</w:t>
       </w:r>
@@ -886,7 +1091,7 @@
         <w:pStyle w:val="Paragraphedeliste"/>
         <w:numPr>
           <w:ilvl w:val="2"/>
-          <w:numId w:val="6"/>
+          <w:numId w:val="8"/>
         </w:numPr>
       </w:pPr>
       <w:r>
@@ -898,17 +1103,11 @@
         <w:pStyle w:val="Paragraphedeliste"/>
         <w:numPr>
           <w:ilvl w:val="2"/>
-          <w:numId w:val="6"/>
-        </w:numPr>
-      </w:pPr>
-      <w:r>
-        <w:t>Lui donnée le nom « </w:t>
-      </w:r>
-      <w:r>
-        <w:t>Nombres premiers</w:t>
-      </w:r>
-      <w:r>
-        <w:t> » grâce au setter</w:t>
+          <w:numId w:val="8"/>
+        </w:numPr>
+      </w:pPr>
+      <w:r>
+        <w:t>Lui donnée le nom « Nombres premiers » grâce au setter</w:t>
       </w:r>
     </w:p>
     <w:p>
@@ -916,15 +1115,17 @@
         <w:pStyle w:val="Paragraphedeliste"/>
         <w:numPr>
           <w:ilvl w:val="2"/>
-          <w:numId w:val="6"/>
+          <w:numId w:val="8"/>
         </w:numPr>
       </w:pPr>
       <w:r>
         <w:t xml:space="preserve">Créer nouveau </w:t>
       </w:r>
+      <w:proofErr w:type="spellStart"/>
       <w:r>
         <w:t>NombresPremiers</w:t>
       </w:r>
+      <w:proofErr w:type="spellEnd"/>
       <w:r>
         <w:t xml:space="preserve"> et l’attribuer à l’item grâce au setter</w:t>
       </w:r>
@@ -934,7 +1135,7 @@
         <w:pStyle w:val="Paragraphedeliste"/>
         <w:numPr>
           <w:ilvl w:val="1"/>
-          <w:numId w:val="6"/>
+          <w:numId w:val="8"/>
         </w:numPr>
       </w:pPr>
       <w:r>
@@ -952,14 +1153,40 @@
         <w:pStyle w:val="Paragraphedeliste"/>
         <w:numPr>
           <w:ilvl w:val="2"/>
-          <w:numId w:val="6"/>
+          <w:numId w:val="8"/>
         </w:numPr>
       </w:pPr>
       <w:r>
         <w:t>Ajouter</w:t>
       </w:r>
       <w:r>
-        <w:t xml:space="preserve"> une méthode privée createItem(name :String, action :Runnable) :Item</w:t>
+        <w:t xml:space="preserve"> une méthode privée </w:t>
+      </w:r>
+      <w:proofErr w:type="spellStart"/>
+      <w:proofErr w:type="gramStart"/>
+      <w:r>
+        <w:t>createItem</w:t>
+      </w:r>
+      <w:proofErr w:type="spellEnd"/>
+      <w:r>
+        <w:t>(</w:t>
+      </w:r>
+      <w:proofErr w:type="spellStart"/>
+      <w:proofErr w:type="gramEnd"/>
+      <w:r>
+        <w:t>name</w:t>
+      </w:r>
+      <w:proofErr w:type="spellEnd"/>
+      <w:r>
+        <w:t> :String, action :</w:t>
+      </w:r>
+      <w:proofErr w:type="spellStart"/>
+      <w:r>
+        <w:t>Runnable</w:t>
+      </w:r>
+      <w:proofErr w:type="spellEnd"/>
+      <w:r>
+        <w:t>) :Item</w:t>
       </w:r>
     </w:p>
     <w:p>
@@ -967,7 +1194,7 @@
         <w:pStyle w:val="Paragraphedeliste"/>
         <w:numPr>
           <w:ilvl w:val="2"/>
-          <w:numId w:val="6"/>
+          <w:numId w:val="8"/>
         </w:numPr>
       </w:pPr>
       <w:r>
@@ -979,7 +1206,7 @@
         <w:pStyle w:val="Paragraphedeliste"/>
         <w:numPr>
           <w:ilvl w:val="2"/>
-          <w:numId w:val="6"/>
+          <w:numId w:val="8"/>
         </w:numPr>
       </w:pPr>
       <w:r>
@@ -991,7 +1218,7 @@
         <w:pStyle w:val="Paragraphedeliste"/>
         <w:numPr>
           <w:ilvl w:val="0"/>
-          <w:numId w:val="6"/>
+          <w:numId w:val="8"/>
         </w:numPr>
       </w:pPr>
       <w:r>
@@ -1003,7 +1230,7 @@
         <w:pStyle w:val="Paragraphedeliste"/>
         <w:numPr>
           <w:ilvl w:val="1"/>
-          <w:numId w:val="6"/>
+          <w:numId w:val="8"/>
         </w:numPr>
       </w:pPr>
       <w:r>
@@ -1015,26 +1242,39 @@
         <w:pStyle w:val="Paragraphedeliste"/>
         <w:numPr>
           <w:ilvl w:val="2"/>
-          <w:numId w:val="6"/>
-        </w:numPr>
-      </w:pPr>
-      <w:r>
-        <w:t>Créer un MenuFactory</w:t>
-      </w:r>
+          <w:numId w:val="8"/>
+        </w:numPr>
+      </w:pPr>
+      <w:r>
+        <w:t xml:space="preserve">Créer un </w:t>
+      </w:r>
+      <w:proofErr w:type="spellStart"/>
+      <w:r>
+        <w:t>MenuFactory</w:t>
+      </w:r>
+      <w:proofErr w:type="spellEnd"/>
     </w:p>
     <w:p>
       <w:pPr>
         <w:pStyle w:val="Paragraphedeliste"/>
         <w:numPr>
           <w:ilvl w:val="2"/>
-          <w:numId w:val="6"/>
+          <w:numId w:val="8"/>
         </w:numPr>
       </w:pPr>
       <w:r>
         <w:t xml:space="preserve">Grâce </w:t>
       </w:r>
       <w:r>
-        <w:t>aux méthodes de la factory récupérer les Item et les sauver dans un tableau</w:t>
+        <w:t xml:space="preserve">aux méthodes de la </w:t>
+      </w:r>
+      <w:proofErr w:type="spellStart"/>
+      <w:r>
+        <w:t>factory</w:t>
+      </w:r>
+      <w:proofErr w:type="spellEnd"/>
+      <w:r>
+        <w:t xml:space="preserve"> récupérer les Item et les sauver dans un tableau</w:t>
       </w:r>
     </w:p>
     <w:p>
@@ -1042,7 +1282,7 @@
         <w:pStyle w:val="Paragraphedeliste"/>
         <w:numPr>
           <w:ilvl w:val="1"/>
-          <w:numId w:val="6"/>
+          <w:numId w:val="8"/>
         </w:numPr>
       </w:pPr>
       <w:r>
@@ -1062,12 +1302,607 @@
           <w:rFonts w:ascii="JetBrains Mono" w:hAnsi="JetBrains Mono"/>
         </w:rPr>
         <w:br/>
-      </w:r>
-      <w:r>
+        <w:t>(2) Nombres premiers</w:t>
+      </w:r>
+    </w:p>
+    <w:p>
+      <w:pPr>
+        <w:pStyle w:val="Paragraphedeliste"/>
+        <w:numPr>
+          <w:ilvl w:val="1"/>
+          <w:numId w:val="8"/>
+        </w:numPr>
+      </w:pPr>
+      <w:r>
+        <w:t>Demander à l’utilisateur de faire un choix</w:t>
+      </w:r>
+    </w:p>
+    <w:p>
+      <w:pPr>
+        <w:pStyle w:val="Paragraphedeliste"/>
+        <w:numPr>
+          <w:ilvl w:val="1"/>
+          <w:numId w:val="8"/>
+        </w:numPr>
+      </w:pPr>
+      <w:r>
+        <w:t>Exécuter l’action choisie</w:t>
+      </w:r>
+    </w:p>
+    <w:p>
+      <w:pPr>
+        <w:pStyle w:val="Paragraphedeliste"/>
+        <w:numPr>
+          <w:ilvl w:val="2"/>
+          <w:numId w:val="8"/>
+        </w:numPr>
+      </w:pPr>
+      <w:r>
+        <w:t>Récupérer l’Item choisi dans le tableau</w:t>
+      </w:r>
+    </w:p>
+    <w:p>
+      <w:pPr>
+        <w:pStyle w:val="Paragraphedeliste"/>
+        <w:numPr>
+          <w:ilvl w:val="2"/>
+          <w:numId w:val="8"/>
+        </w:numPr>
+      </w:pPr>
+      <w:r>
+        <w:t>Récupérer l’action dans l’Item</w:t>
+      </w:r>
+    </w:p>
+    <w:p>
+      <w:pPr>
+        <w:pStyle w:val="Paragraphedeliste"/>
+        <w:numPr>
+          <w:ilvl w:val="2"/>
+          <w:numId w:val="8"/>
+        </w:numPr>
+      </w:pPr>
+      <w:r>
+        <w:t xml:space="preserve">Lancer la méthode </w:t>
+      </w:r>
+      <w:proofErr w:type="gramStart"/>
+      <w:r>
+        <w:t>run(</w:t>
+      </w:r>
+      <w:proofErr w:type="gramEnd"/>
+      <w:r>
+        <w:t>) de l’action</w:t>
+      </w:r>
+    </w:p>
+    <w:p>
+      <w:pPr>
+        <w:pStyle w:val="Titre3"/>
+      </w:pPr>
+      <w:r>
+        <w:t>Pour aller plus loin</w:t>
+      </w:r>
+    </w:p>
+    <w:p>
+      <w:r>
+        <w:t>Créer une nouvelle action et l’ajouter au menu sur le même modèle que les 2 autres</w:t>
+      </w:r>
+    </w:p>
+    <w:p>
+      <w:pPr>
+        <w:pStyle w:val="Titre2"/>
+      </w:pPr>
+      <w:r>
+        <w:lastRenderedPageBreak/>
+        <w:t xml:space="preserve">Sprint </w:t>
+      </w:r>
+      <w:r>
+        <w:t>3</w:t>
+      </w:r>
+      <w:r>
+        <w:t xml:space="preserve"> : Créer, initialiser et utiliser </w:t>
+      </w:r>
+      <w:r>
+        <w:t>un menu en MVC (Model, Vue, Contrôleur)</w:t>
+      </w:r>
+    </w:p>
+    <w:p>
+      <w:pPr>
+        <w:pStyle w:val="Titre3"/>
+      </w:pPr>
+      <w:r>
+        <w:t>Diagramme de classe</w:t>
+      </w:r>
+    </w:p>
+    <w:p>
+      <w:r>
+        <w:drawing>
+          <wp:inline distT="0" distB="0" distL="0" distR="0" wp14:anchorId="7A202F09" wp14:editId="5BCE3527">
+            <wp:extent cx="5930813" cy="2971800"/>
+            <wp:effectExtent l="0" t="0" r="0" b="0"/>
+            <wp:docPr id="10" name="Image 10"/>
+            <wp:cNvGraphicFramePr>
+              <a:graphicFrameLocks xmlns:a="http://schemas.openxmlformats.org/drawingml/2006/main" noChangeAspect="1"/>
+            </wp:cNvGraphicFramePr>
+            <a:graphic xmlns:a="http://schemas.openxmlformats.org/drawingml/2006/main">
+              <a:graphicData uri="http://schemas.openxmlformats.org/drawingml/2006/picture">
+                <pic:pic xmlns:pic="http://schemas.openxmlformats.org/drawingml/2006/picture">
+                  <pic:nvPicPr>
+                    <pic:cNvPr id="1" name=""/>
+                    <pic:cNvPicPr/>
+                  </pic:nvPicPr>
+                  <pic:blipFill>
+                    <a:blip r:embed="rId13"/>
+                    <a:stretch>
+                      <a:fillRect/>
+                    </a:stretch>
+                  </pic:blipFill>
+                  <pic:spPr>
+                    <a:xfrm>
+                      <a:off x="0" y="0"/>
+                      <a:ext cx="5937174" cy="2974987"/>
+                    </a:xfrm>
+                    <a:prstGeom prst="rect">
+                      <a:avLst/>
+                    </a:prstGeom>
+                  </pic:spPr>
+                </pic:pic>
+              </a:graphicData>
+            </a:graphic>
+          </wp:inline>
+        </w:drawing>
+      </w:r>
+    </w:p>
+    <w:p>
+      <w:pPr>
+        <w:pStyle w:val="Titre3"/>
+      </w:pPr>
+      <w:r>
+        <w:t xml:space="preserve">Diagramme de séquence de la méthode </w:t>
+      </w:r>
+      <w:proofErr w:type="spellStart"/>
+      <w:r>
+        <w:t>MenuFactory.getMenu</w:t>
+      </w:r>
+      <w:proofErr w:type="spellEnd"/>
+      <w:r>
+        <w:t>()</w:t>
+      </w:r>
+    </w:p>
+    <w:p>
+      <w:r>
+        <w:drawing>
+          <wp:inline distT="0" distB="0" distL="0" distR="0" wp14:anchorId="236BAD89" wp14:editId="11EE5624">
+            <wp:extent cx="5545691" cy="3680460"/>
+            <wp:effectExtent l="0" t="0" r="0" b="0"/>
+            <wp:docPr id="9" name="Image 9"/>
+            <wp:cNvGraphicFramePr>
+              <a:graphicFrameLocks xmlns:a="http://schemas.openxmlformats.org/drawingml/2006/main" noChangeAspect="1"/>
+            </wp:cNvGraphicFramePr>
+            <a:graphic xmlns:a="http://schemas.openxmlformats.org/drawingml/2006/main">
+              <a:graphicData uri="http://schemas.openxmlformats.org/drawingml/2006/picture">
+                <pic:pic xmlns:pic="http://schemas.openxmlformats.org/drawingml/2006/picture">
+                  <pic:nvPicPr>
+                    <pic:cNvPr id="1" name=""/>
+                    <pic:cNvPicPr/>
+                  </pic:nvPicPr>
+                  <pic:blipFill>
+                    <a:blip r:embed="rId14"/>
+                    <a:stretch>
+                      <a:fillRect/>
+                    </a:stretch>
+                  </pic:blipFill>
+                  <pic:spPr>
+                    <a:xfrm>
+                      <a:off x="0" y="0"/>
+                      <a:ext cx="5563161" cy="3692054"/>
+                    </a:xfrm>
+                    <a:prstGeom prst="rect">
+                      <a:avLst/>
+                    </a:prstGeom>
+                  </pic:spPr>
+                </pic:pic>
+              </a:graphicData>
+            </a:graphic>
+          </wp:inline>
+        </w:drawing>
+      </w:r>
+    </w:p>
+    <w:p>
+      <w:pPr>
+        <w:pStyle w:val="Titre3"/>
+      </w:pPr>
+      <w:r>
+        <w:t>Description des tâches</w:t>
+      </w:r>
+    </w:p>
+    <w:p>
+      <w:pPr>
+        <w:pStyle w:val="Paragraphedeliste"/>
+        <w:numPr>
+          <w:ilvl w:val="0"/>
+          <w:numId w:val="7"/>
+        </w:numPr>
+      </w:pPr>
+      <w:r>
+        <w:t>Créer la classe « </w:t>
+      </w:r>
+      <w:proofErr w:type="spellStart"/>
+      <w:r>
+        <w:t>MenuModel</w:t>
+      </w:r>
+      <w:proofErr w:type="spellEnd"/>
+      <w:r>
+        <w:t> »</w:t>
+      </w:r>
+    </w:p>
+    <w:p>
+      <w:pPr>
+        <w:pStyle w:val="Paragraphedeliste"/>
+        <w:numPr>
+          <w:ilvl w:val="1"/>
+          <w:numId w:val="7"/>
+        </w:numPr>
+      </w:pPr>
+      <w:r>
+        <w:t>Ajouter 1 attribut</w:t>
+      </w:r>
+      <w:r>
+        <w:t xml:space="preserve"> privé</w:t>
+      </w:r>
+      <w:r>
+        <w:t xml:space="preserve"> </w:t>
+      </w:r>
+      <w:proofErr w:type="spellStart"/>
+      <w:r>
+        <w:t>itemList</w:t>
+      </w:r>
+      <w:proofErr w:type="spellEnd"/>
+      <w:r>
+        <w:t> :</w:t>
+      </w:r>
+      <w:r>
+        <w:t xml:space="preserve"> </w:t>
+      </w:r>
+      <w:proofErr w:type="spellStart"/>
+      <w:r>
+        <w:t>ArrayList</w:t>
+      </w:r>
+      <w:proofErr w:type="spellEnd"/>
+      <w:r>
+        <w:t>&lt;Item&gt; et l’initialiser avec une nouvelle instance.</w:t>
+      </w:r>
+    </w:p>
+    <w:p>
+      <w:pPr>
+        <w:pStyle w:val="Paragraphedeliste"/>
+        <w:numPr>
+          <w:ilvl w:val="1"/>
+          <w:numId w:val="7"/>
+        </w:numPr>
+      </w:pPr>
+      <w:r>
+        <w:t>Ajouter 3 méthodes</w:t>
+      </w:r>
+      <w:r>
+        <w:t xml:space="preserve"> publique</w:t>
+      </w:r>
+      <w:r>
+        <w:t>s</w:t>
+      </w:r>
+    </w:p>
+    <w:p>
+      <w:pPr>
+        <w:pStyle w:val="Paragraphedeliste"/>
+        <w:numPr>
+          <w:ilvl w:val="2"/>
+          <w:numId w:val="7"/>
+        </w:numPr>
+      </w:pPr>
+      <w:r>
+        <w:t xml:space="preserve"> + </w:t>
+      </w:r>
+      <w:proofErr w:type="spellStart"/>
+      <w:proofErr w:type="gramStart"/>
+      <w:r>
+        <w:t>addItem</w:t>
+      </w:r>
+      <w:proofErr w:type="spellEnd"/>
+      <w:r>
+        <w:t>(</w:t>
+      </w:r>
+      <w:proofErr w:type="gramEnd"/>
+      <w:r>
+        <w:t>item :</w:t>
+      </w:r>
+      <w:r>
+        <w:t xml:space="preserve"> </w:t>
+      </w:r>
+      <w:r>
+        <w:t>Item) </w:t>
+      </w:r>
+      <w:r>
+        <w:br/>
+        <w:t xml:space="preserve">le code ajoute la valeur du paramètre item à la fin de la liste </w:t>
+      </w:r>
+      <w:proofErr w:type="spellStart"/>
+      <w:r>
+        <w:t>itemList</w:t>
+      </w:r>
+      <w:proofErr w:type="spellEnd"/>
+      <w:r>
+        <w:t>.</w:t>
+      </w:r>
+    </w:p>
+    <w:p>
+      <w:pPr>
+        <w:pStyle w:val="Paragraphedeliste"/>
+        <w:numPr>
+          <w:ilvl w:val="2"/>
+          <w:numId w:val="7"/>
+        </w:numPr>
+      </w:pPr>
+      <w:r>
+        <w:t xml:space="preserve"> + </w:t>
+      </w:r>
+      <w:proofErr w:type="spellStart"/>
+      <w:proofErr w:type="gramStart"/>
+      <w:r>
+        <w:t>getItem</w:t>
+      </w:r>
+      <w:proofErr w:type="spellEnd"/>
+      <w:r>
+        <w:t>(</w:t>
+      </w:r>
+      <w:proofErr w:type="gramEnd"/>
+      <w:r>
+        <w:t>pos :</w:t>
+      </w:r>
+      <w:r>
+        <w:t xml:space="preserve"> </w:t>
+      </w:r>
+      <w:proofErr w:type="spellStart"/>
+      <w:r>
+        <w:t>int</w:t>
+      </w:r>
+      <w:proofErr w:type="spellEnd"/>
+      <w:r>
+        <w:t>) :</w:t>
+      </w:r>
+      <w:r>
+        <w:t xml:space="preserve"> </w:t>
+      </w:r>
+      <w:r>
+        <w:t>Item</w:t>
+      </w:r>
+      <w:r>
+        <w:br/>
+        <w:t xml:space="preserve">le code retourne la référence de l’Item en position pos dans </w:t>
+      </w:r>
+      <w:proofErr w:type="spellStart"/>
+      <w:r>
+        <w:t>itemList</w:t>
+      </w:r>
+      <w:proofErr w:type="spellEnd"/>
+      <w:r>
+        <w:br/>
+        <w:t xml:space="preserve">si pos ne correspond à aucun éléments de </w:t>
+      </w:r>
+      <w:proofErr w:type="spellStart"/>
+      <w:r>
+        <w:t>itemList</w:t>
+      </w:r>
+      <w:proofErr w:type="spellEnd"/>
+      <w:r>
+        <w:t xml:space="preserve"> la méthode retourne </w:t>
+      </w:r>
+      <w:proofErr w:type="spellStart"/>
+      <w:r>
+        <w:t>null</w:t>
+      </w:r>
+      <w:proofErr w:type="spellEnd"/>
+      <w:r>
+        <w:t>.</w:t>
+      </w:r>
+    </w:p>
+    <w:p>
+      <w:pPr>
+        <w:pStyle w:val="Paragraphedeliste"/>
+        <w:numPr>
+          <w:ilvl w:val="2"/>
+          <w:numId w:val="7"/>
+        </w:numPr>
+      </w:pPr>
+      <w:r>
+        <w:t xml:space="preserve"> + </w:t>
+      </w:r>
+      <w:proofErr w:type="gramStart"/>
+      <w:r>
+        <w:t>size(</w:t>
+      </w:r>
+      <w:proofErr w:type="gramEnd"/>
+      <w:r>
+        <w:t>) :</w:t>
+      </w:r>
+      <w:r>
+        <w:t xml:space="preserve"> </w:t>
+      </w:r>
+      <w:proofErr w:type="spellStart"/>
+      <w:r>
+        <w:t>int</w:t>
+      </w:r>
+      <w:proofErr w:type="spellEnd"/>
+      <w:r>
+        <w:br/>
+        <w:t xml:space="preserve">le code retourne le nombre d’Item dans </w:t>
+      </w:r>
+      <w:proofErr w:type="spellStart"/>
+      <w:r>
+        <w:t>itemList</w:t>
+      </w:r>
+      <w:proofErr w:type="spellEnd"/>
+      <w:r>
+        <w:t>.</w:t>
+      </w:r>
+    </w:p>
+    <w:p>
+      <w:pPr>
+        <w:pStyle w:val="Paragraphedeliste"/>
+        <w:numPr>
+          <w:ilvl w:val="0"/>
+          <w:numId w:val="7"/>
+        </w:numPr>
+      </w:pPr>
+      <w:r>
+        <w:lastRenderedPageBreak/>
+        <w:t>Créer la classe « </w:t>
+      </w:r>
+      <w:proofErr w:type="spellStart"/>
+      <w:r>
+        <w:t>MenuVue</w:t>
+      </w:r>
+      <w:proofErr w:type="spellEnd"/>
+      <w:r>
+        <w:t> »</w:t>
+      </w:r>
+    </w:p>
+    <w:p>
+      <w:pPr>
+        <w:pStyle w:val="Paragraphedeliste"/>
+        <w:numPr>
+          <w:ilvl w:val="1"/>
+          <w:numId w:val="7"/>
+        </w:numPr>
+      </w:pPr>
+      <w:r>
+        <w:t>Ajouter</w:t>
+      </w:r>
+      <w:r>
+        <w:t xml:space="preserve"> 1 attribut</w:t>
+      </w:r>
+      <w:r>
+        <w:t xml:space="preserve"> privé</w:t>
+      </w:r>
+      <w:r>
+        <w:t xml:space="preserve"> input :</w:t>
+      </w:r>
+      <w:r>
+        <w:t xml:space="preserve"> </w:t>
+      </w:r>
+      <w:r>
+        <w:t>Scanner</w:t>
+      </w:r>
+    </w:p>
+    <w:p>
+      <w:pPr>
+        <w:pStyle w:val="Paragraphedeliste"/>
+        <w:numPr>
+          <w:ilvl w:val="2"/>
+          <w:numId w:val="7"/>
+        </w:numPr>
+      </w:pPr>
+      <w:r>
+        <w:t>Initialiser l’attribut avec un nouveau Scanner pointant sur « System.in »</w:t>
+      </w:r>
+    </w:p>
+    <w:p>
+      <w:pPr>
+        <w:pStyle w:val="Paragraphedeliste"/>
+        <w:numPr>
+          <w:ilvl w:val="1"/>
+          <w:numId w:val="7"/>
+        </w:numPr>
         <w:rPr>
           <w:rFonts w:ascii="JetBrains Mono" w:hAnsi="JetBrains Mono"/>
         </w:rPr>
-        <w:t>(2) Nombres premiers</w:t>
+      </w:pPr>
+      <w:r>
+        <w:t>Ajouter 1 méthode</w:t>
+      </w:r>
+      <w:r>
+        <w:t xml:space="preserve"> publique</w:t>
+      </w:r>
+      <w:r>
+        <w:t xml:space="preserve"> « + </w:t>
+      </w:r>
+      <w:proofErr w:type="spellStart"/>
+      <w:proofErr w:type="gramStart"/>
+      <w:r>
+        <w:t>saisirMenu</w:t>
+      </w:r>
+      <w:proofErr w:type="spellEnd"/>
+      <w:r>
+        <w:t>(</w:t>
+      </w:r>
+      <w:proofErr w:type="gramEnd"/>
+      <w:r>
+        <w:t xml:space="preserve">menu : </w:t>
+      </w:r>
+      <w:proofErr w:type="spellStart"/>
+      <w:r>
+        <w:t>MenuModel</w:t>
+      </w:r>
+      <w:proofErr w:type="spellEnd"/>
+      <w:r>
+        <w:t>) : String</w:t>
+      </w:r>
+      <w:r>
+        <w:br/>
+        <w:t>le code affiche les items du menu, demande le choix de l’utilisateur, saisi le choix grâce à input et retourne ce choix</w:t>
+      </w:r>
+      <w:r>
+        <w:t>.</w:t>
+      </w:r>
+      <w:r>
+        <w:br/>
+      </w:r>
+      <w:r>
+        <w:rPr>
+          <w:rFonts w:ascii="JetBrains Mono" w:hAnsi="JetBrains Mono"/>
+        </w:rPr>
+        <w:t>( 1) Hello Word</w:t>
+      </w:r>
+      <w:r>
+        <w:rPr>
+          <w:rFonts w:ascii="JetBrains Mono" w:hAnsi="JetBrains Mono"/>
+        </w:rPr>
+        <w:br/>
+      </w:r>
+      <w:r>
+        <w:rPr>
+          <w:rFonts w:ascii="JetBrains Mono" w:hAnsi="JetBrains Mono"/>
+        </w:rPr>
+        <w:t>( 2) Nombres premiers</w:t>
+      </w:r>
+      <w:r>
+        <w:rPr>
+          <w:rFonts w:ascii="JetBrains Mono" w:hAnsi="JetBrains Mono"/>
+        </w:rPr>
+        <w:br/>
+      </w:r>
+      <w:r>
+        <w:rPr>
+          <w:rFonts w:ascii="JetBrains Mono" w:hAnsi="JetBrains Mono"/>
+        </w:rPr>
+        <w:t>choix :</w:t>
+      </w:r>
+    </w:p>
+    <w:p>
+      <w:pPr>
+        <w:pStyle w:val="Paragraphedeliste"/>
+        <w:numPr>
+          <w:ilvl w:val="0"/>
+          <w:numId w:val="7"/>
+        </w:numPr>
+      </w:pPr>
+      <w:r>
+        <w:t>Créer la classe « </w:t>
+      </w:r>
+      <w:proofErr w:type="spellStart"/>
+      <w:r>
+        <w:t>MenuControler</w:t>
+      </w:r>
+      <w:proofErr w:type="spellEnd"/>
+      <w:r>
+        <w:t> »</w:t>
       </w:r>
     </w:p>
     <w:p>
@@ -1075,23 +1910,90 @@
         <w:pStyle w:val="Paragraphedeliste"/>
         <w:numPr>
           <w:ilvl w:val="1"/>
-          <w:numId w:val="6"/>
-        </w:numPr>
-      </w:pPr>
-      <w:r>
-        <w:t>Demander à l’utilisateur de faire un choix</w:t>
-      </w:r>
+          <w:numId w:val="7"/>
+        </w:numPr>
+      </w:pPr>
+      <w:r>
+        <w:t>Ajouter 2 attributs privés</w:t>
+      </w:r>
+    </w:p>
+    <w:p>
+      <w:pPr>
+        <w:pStyle w:val="Paragraphedeliste"/>
+        <w:numPr>
+          <w:ilvl w:val="2"/>
+          <w:numId w:val="7"/>
+        </w:numPr>
+      </w:pPr>
+      <w:r>
+        <w:t xml:space="preserve"> – model : </w:t>
+      </w:r>
+      <w:proofErr w:type="spellStart"/>
+      <w:r>
+        <w:t>MenuModel</w:t>
+      </w:r>
+      <w:proofErr w:type="spellEnd"/>
+    </w:p>
+    <w:p>
+      <w:pPr>
+        <w:pStyle w:val="Paragraphedeliste"/>
+        <w:numPr>
+          <w:ilvl w:val="2"/>
+          <w:numId w:val="7"/>
+        </w:numPr>
+      </w:pPr>
+      <w:r>
+        <w:t xml:space="preserve"> – vue : </w:t>
+      </w:r>
+      <w:proofErr w:type="spellStart"/>
+      <w:r>
+        <w:t>MenuVue</w:t>
+      </w:r>
+      <w:proofErr w:type="spellEnd"/>
     </w:p>
     <w:p>
       <w:pPr>
         <w:pStyle w:val="Paragraphedeliste"/>
         <w:numPr>
           <w:ilvl w:val="1"/>
-          <w:numId w:val="6"/>
-        </w:numPr>
-      </w:pPr>
-      <w:r>
-        <w:t>Exécuter l’action choisie</w:t>
+          <w:numId w:val="7"/>
+        </w:numPr>
+      </w:pPr>
+      <w:r>
+        <w:t>Ajouter 2 accesseurs publique en écriture (setter). 1 par attribut</w:t>
+      </w:r>
+    </w:p>
+    <w:p>
+      <w:pPr>
+        <w:pStyle w:val="Paragraphedeliste"/>
+        <w:numPr>
+          <w:ilvl w:val="1"/>
+          <w:numId w:val="7"/>
+        </w:numPr>
+      </w:pPr>
+      <w:r>
+        <w:t xml:space="preserve">Ajouter une méthode publique + </w:t>
+      </w:r>
+      <w:proofErr w:type="spellStart"/>
+      <w:proofErr w:type="gramStart"/>
+      <w:r>
+        <w:t>getAction</w:t>
+      </w:r>
+      <w:proofErr w:type="spellEnd"/>
+      <w:r>
+        <w:t>(</w:t>
+      </w:r>
+      <w:proofErr w:type="gramEnd"/>
+      <w:r>
+        <w:t>) :</w:t>
+      </w:r>
+      <w:proofErr w:type="spellStart"/>
+      <w:r>
+        <w:t>Runnable</w:t>
+      </w:r>
+      <w:proofErr w:type="spellEnd"/>
+      <w:r>
+        <w:t>.</w:t>
       </w:r>
     </w:p>
     <w:p>
@@ -1099,11 +2001,11 @@
         <w:pStyle w:val="Paragraphedeliste"/>
         <w:numPr>
           <w:ilvl w:val="2"/>
-          <w:numId w:val="6"/>
-        </w:numPr>
-      </w:pPr>
-      <w:r>
-        <w:t>Récupérer l’Item choisi dans le tableau</w:t>
+          <w:numId w:val="7"/>
+        </w:numPr>
+      </w:pPr>
+      <w:r>
+        <w:t>Récupération du choix de l’utilisateur grâce à la vue</w:t>
       </w:r>
     </w:p>
     <w:p>
@@ -1111,11 +2013,11 @@
         <w:pStyle w:val="Paragraphedeliste"/>
         <w:numPr>
           <w:ilvl w:val="2"/>
-          <w:numId w:val="6"/>
-        </w:numPr>
-      </w:pPr>
-      <w:r>
-        <w:t>Récupérer l’action dans l’Item</w:t>
+          <w:numId w:val="7"/>
+        </w:numPr>
+      </w:pPr>
+      <w:r>
+        <w:t>Transformation du choix en position</w:t>
       </w:r>
     </w:p>
     <w:p>
@@ -1123,12 +2025,283 @@
         <w:pStyle w:val="Paragraphedeliste"/>
         <w:numPr>
           <w:ilvl w:val="2"/>
-          <w:numId w:val="6"/>
-        </w:numPr>
-      </w:pPr>
-      <w:r>
-        <w:t>Lancer la méthode run() de l’action</w:t>
-      </w:r>
+          <w:numId w:val="7"/>
+        </w:numPr>
+      </w:pPr>
+      <w:r>
+        <w:t>Si la position est valide</w:t>
+      </w:r>
+    </w:p>
+    <w:p>
+      <w:pPr>
+        <w:pStyle w:val="Paragraphedeliste"/>
+        <w:numPr>
+          <w:ilvl w:val="3"/>
+          <w:numId w:val="7"/>
+        </w:numPr>
+      </w:pPr>
+      <w:r>
+        <w:t xml:space="preserve">Récupération de l’item puis de l’action </w:t>
+      </w:r>
+      <w:r>
+        <w:t>à partir du model</w:t>
+      </w:r>
+    </w:p>
+    <w:p>
+      <w:pPr>
+        <w:pStyle w:val="Paragraphedeliste"/>
+        <w:numPr>
+          <w:ilvl w:val="2"/>
+          <w:numId w:val="7"/>
+        </w:numPr>
+      </w:pPr>
+      <w:r>
+        <w:t xml:space="preserve">Retourner l’action ou </w:t>
+      </w:r>
+      <w:proofErr w:type="spellStart"/>
+      <w:r>
+        <w:t>null</w:t>
+      </w:r>
+      <w:proofErr w:type="spellEnd"/>
+    </w:p>
+    <w:p>
+      <w:pPr>
+        <w:pStyle w:val="Paragraphedeliste"/>
+        <w:numPr>
+          <w:ilvl w:val="0"/>
+          <w:numId w:val="7"/>
+        </w:numPr>
+      </w:pPr>
+      <w:r>
+        <w:t xml:space="preserve">Ajouter </w:t>
+      </w:r>
+      <w:r>
+        <w:t>2</w:t>
+      </w:r>
+      <w:r>
+        <w:t xml:space="preserve"> méthode</w:t>
+      </w:r>
+      <w:r>
+        <w:t>s</w:t>
+      </w:r>
+      <w:r>
+        <w:t xml:space="preserve"> à la classe </w:t>
+      </w:r>
+      <w:proofErr w:type="spellStart"/>
+      <w:r>
+        <w:t>MenuFactory</w:t>
+      </w:r>
+      <w:proofErr w:type="spellEnd"/>
+    </w:p>
+    <w:p>
+      <w:pPr>
+        <w:pStyle w:val="Paragraphedeliste"/>
+        <w:numPr>
+          <w:ilvl w:val="1"/>
+          <w:numId w:val="7"/>
+        </w:numPr>
+      </w:pPr>
+      <w:r>
+        <w:t xml:space="preserve"> + </w:t>
+      </w:r>
+      <w:proofErr w:type="spellStart"/>
+      <w:proofErr w:type="gramStart"/>
+      <w:r>
+        <w:t>getMenu</w:t>
+      </w:r>
+      <w:proofErr w:type="spellEnd"/>
+      <w:r>
+        <w:t>(</w:t>
+      </w:r>
+      <w:proofErr w:type="gramEnd"/>
+      <w:r>
+        <w:t xml:space="preserve">) : </w:t>
+      </w:r>
+      <w:proofErr w:type="spellStart"/>
+      <w:r>
+        <w:t>MenuControler</w:t>
+      </w:r>
+      <w:proofErr w:type="spellEnd"/>
+    </w:p>
+    <w:p>
+      <w:pPr>
+        <w:pStyle w:val="Paragraphedeliste"/>
+        <w:numPr>
+          <w:ilvl w:val="2"/>
+          <w:numId w:val="7"/>
+        </w:numPr>
+      </w:pPr>
+      <w:proofErr w:type="spellStart"/>
+      <w:r>
+        <w:t>Creation</w:t>
+      </w:r>
+      <w:proofErr w:type="spellEnd"/>
+      <w:r>
+        <w:t xml:space="preserve"> des objets</w:t>
+      </w:r>
+    </w:p>
+    <w:p>
+      <w:pPr>
+        <w:pStyle w:val="Paragraphedeliste"/>
+        <w:numPr>
+          <w:ilvl w:val="3"/>
+          <w:numId w:val="7"/>
+        </w:numPr>
+      </w:pPr>
+      <w:r>
+        <w:t xml:space="preserve">Créer un </w:t>
+      </w:r>
+      <w:proofErr w:type="spellStart"/>
+      <w:r>
+        <w:t>MenuControler</w:t>
+      </w:r>
+      <w:proofErr w:type="spellEnd"/>
+    </w:p>
+    <w:p>
+      <w:pPr>
+        <w:pStyle w:val="Paragraphedeliste"/>
+        <w:numPr>
+          <w:ilvl w:val="3"/>
+          <w:numId w:val="7"/>
+        </w:numPr>
+      </w:pPr>
+      <w:r>
+        <w:t>C</w:t>
+      </w:r>
+      <w:r>
+        <w:t>réer</w:t>
+      </w:r>
+      <w:r>
+        <w:t xml:space="preserve"> un </w:t>
+      </w:r>
+      <w:proofErr w:type="spellStart"/>
+      <w:r>
+        <w:t>MenuModel</w:t>
+      </w:r>
+      <w:proofErr w:type="spellEnd"/>
+    </w:p>
+    <w:p>
+      <w:pPr>
+        <w:pStyle w:val="Paragraphedeliste"/>
+        <w:numPr>
+          <w:ilvl w:val="3"/>
+          <w:numId w:val="7"/>
+        </w:numPr>
+      </w:pPr>
+      <w:r>
+        <w:t xml:space="preserve">Créer un </w:t>
+      </w:r>
+      <w:proofErr w:type="spellStart"/>
+      <w:r>
+        <w:t>MenuVue</w:t>
+      </w:r>
+      <w:proofErr w:type="spellEnd"/>
+    </w:p>
+    <w:p>
+      <w:pPr>
+        <w:pStyle w:val="Paragraphedeliste"/>
+        <w:numPr>
+          <w:ilvl w:val="2"/>
+          <w:numId w:val="7"/>
+        </w:numPr>
+      </w:pPr>
+      <w:r>
+        <w:t xml:space="preserve">Initialisation du model grâce à la méthode </w:t>
+      </w:r>
+      <w:proofErr w:type="spellStart"/>
+      <w:r>
+        <w:t>initMenu</w:t>
+      </w:r>
+      <w:proofErr w:type="spellEnd"/>
+    </w:p>
+    <w:p>
+      <w:pPr>
+        <w:pStyle w:val="Paragraphedeliste"/>
+        <w:numPr>
+          <w:ilvl w:val="2"/>
+          <w:numId w:val="7"/>
+        </w:numPr>
+      </w:pPr>
+      <w:r>
+        <w:t xml:space="preserve">Initialisation du </w:t>
+      </w:r>
+      <w:proofErr w:type="spellStart"/>
+      <w:r>
+        <w:t>controleur</w:t>
+      </w:r>
+      <w:proofErr w:type="spellEnd"/>
+      <w:r>
+        <w:t xml:space="preserve"> grâce à ces 2 setters</w:t>
+      </w:r>
+    </w:p>
+    <w:p>
+      <w:pPr>
+        <w:pStyle w:val="Paragraphedeliste"/>
+        <w:numPr>
+          <w:ilvl w:val="2"/>
+          <w:numId w:val="7"/>
+        </w:numPr>
+      </w:pPr>
+      <w:r>
+        <w:t xml:space="preserve">Retourner le </w:t>
+      </w:r>
+      <w:proofErr w:type="spellStart"/>
+      <w:r>
+        <w:t>controleur</w:t>
+      </w:r>
+      <w:proofErr w:type="spellEnd"/>
+    </w:p>
+    <w:p>
+      <w:pPr>
+        <w:pStyle w:val="Paragraphedeliste"/>
+        <w:numPr>
+          <w:ilvl w:val="1"/>
+          <w:numId w:val="7"/>
+        </w:numPr>
+      </w:pPr>
+      <w:r>
+        <w:t xml:space="preserve"> – </w:t>
+      </w:r>
+      <w:proofErr w:type="spellStart"/>
+      <w:proofErr w:type="gramStart"/>
+      <w:r>
+        <w:t>initMenu</w:t>
+      </w:r>
+      <w:proofErr w:type="spellEnd"/>
+      <w:r>
+        <w:t>( menu</w:t>
+      </w:r>
+      <w:proofErr w:type="gramEnd"/>
+      <w:r>
+        <w:t> :</w:t>
+      </w:r>
+      <w:proofErr w:type="spellStart"/>
+      <w:r>
+        <w:t>MenuModel</w:t>
+      </w:r>
+      <w:proofErr w:type="spellEnd"/>
+      <w:r>
+        <w:t>)</w:t>
+      </w:r>
+      <w:r>
+        <w:br/>
+      </w:r>
+      <w:r>
+        <w:t xml:space="preserve">le code ajoute dans le menu, grâce à sa méthode </w:t>
+      </w:r>
+      <w:proofErr w:type="spellStart"/>
+      <w:r>
+        <w:t>addItem</w:t>
+      </w:r>
+      <w:proofErr w:type="spellEnd"/>
+      <w:r>
+        <w:t xml:space="preserve">(…), les items en appelant les autre méthodes de la </w:t>
+      </w:r>
+      <w:proofErr w:type="spellStart"/>
+      <w:r>
+        <w:t>factory</w:t>
+      </w:r>
+      <w:proofErr w:type="spellEnd"/>
     </w:p>
     <w:p>
       <w:pPr>
@@ -1138,14 +2311,10 @@
         <w:t>Pour aller plus loin</w:t>
       </w:r>
     </w:p>
-    <w:p>
-      <w:r>
-        <w:t>Créer une nouvelle action et l’ajouter au menu sur le même modèle que les 2 autres</w:t>
-      </w:r>
-    </w:p>
+    <w:p/>
     <w:sectPr>
-      <w:headerReference w:type="default" r:id="rId13"/>
-      <w:footerReference w:type="default" r:id="rId14"/>
+      <w:headerReference w:type="default" r:id="rId15"/>
+      <w:footerReference w:type="default" r:id="rId16"/>
       <w:pgSz w:w="11906" w:h="16838" w:code="9"/>
       <w:pgMar w:top="1418" w:right="851" w:bottom="851" w:left="851" w:header="680" w:footer="454" w:gutter="0"/>
       <w:cols w:space="708"/>
@@ -1247,14 +2416,27 @@
         </wp:anchor>
       </w:drawing>
     </w:r>
-    <w:fldSimple w:instr=" FILENAME \* MERGEFORMAT ">
-      <w:r>
-        <w:rPr>
-          <w:noProof/>
-        </w:rPr>
-        <w:t>Document3</w:t>
-      </w:r>
-    </w:fldSimple>
+    <w:r>
+      <w:fldChar w:fldCharType="begin"/>
+    </w:r>
+    <w:r>
+      <w:instrText xml:space="preserve"> FILENAME \* MERGEFORMAT </w:instrText>
+    </w:r>
+    <w:r>
+      <w:fldChar w:fldCharType="separate"/>
+    </w:r>
+    <w:r>
+      <w:rPr>
+        <w:noProof/>
+      </w:rPr>
+      <w:t>Document3</w:t>
+    </w:r>
+    <w:r>
+      <w:rPr>
+        <w:noProof/>
+      </w:rPr>
+      <w:fldChar w:fldCharType="end"/>
+    </w:r>
     <w:r>
       <w:t xml:space="preserve"> - </w:t>
     </w:r>
@@ -1271,7 +2453,7 @@
       <w:rPr>
         <w:noProof/>
       </w:rPr>
-      <w:t>25/11/2021</w:t>
+      <w:t>26/11/2021</w:t>
     </w:r>
     <w:r>
       <w:fldChar w:fldCharType="end"/>
@@ -1297,21 +2479,11 @@
     <w:r>
       <w:t>/</w:t>
     </w:r>
-    <w:r>
-      <w:fldChar w:fldCharType="begin"/>
-    </w:r>
-    <w:r>
-      <w:instrText>NUMPAGES  \* Arabic  \* MERGEFORMAT</w:instrText>
-    </w:r>
-    <w:r>
-      <w:fldChar w:fldCharType="separate"/>
-    </w:r>
-    <w:r>
-      <w:t>1</w:t>
-    </w:r>
-    <w:r>
-      <w:fldChar w:fldCharType="end"/>
-    </w:r>
+    <w:fldSimple w:instr="NUMPAGES  \* Arabic  \* MERGEFORMAT">
+      <w:r>
+        <w:t>1</w:t>
+      </w:r>
+    </w:fldSimple>
   </w:p>
 </w:ftr>
 </file>
@@ -1435,7 +2607,7 @@
         <v:path o:extrusionok="f" gradientshapeok="t" o:connecttype="rect"/>
         <o:lock v:ext="edit" aspectratio="t"/>
       </v:shapetype>
-      <v:shape id="_x0000_i1291" type="#_x0000_t75" style="width:3in;height:3in" o:bullet="t">
+      <v:shape id="_x0000_i1117" type="#_x0000_t75" style="width:3in;height:3in" o:bullet="t">
         <v:imagedata r:id="rId1" o:title=""/>
       </v:shape>
     </w:pict>
@@ -1844,6 +3016,178 @@
     </w:lvl>
   </w:abstractNum>
   <w:abstractNum w:abstractNumId="4" w15:restartNumberingAfterBreak="0">
+    <w:nsid w:val="31E02801"/>
+    <w:multiLevelType w:val="multilevel"/>
+    <w:tmpl w:val="080C001F"/>
+    <w:lvl w:ilvl="0">
+      <w:start w:val="1"/>
+      <w:numFmt w:val="decimal"/>
+      <w:lvlText w:val="%1."/>
+      <w:lvlJc w:val="left"/>
+      <w:pPr>
+        <w:ind w:left="360" w:hanging="360"/>
+      </w:pPr>
+    </w:lvl>
+    <w:lvl w:ilvl="1">
+      <w:start w:val="1"/>
+      <w:numFmt w:val="decimal"/>
+      <w:lvlText w:val="%1.%2."/>
+      <w:lvlJc w:val="left"/>
+      <w:pPr>
+        <w:ind w:left="792" w:hanging="432"/>
+      </w:pPr>
+    </w:lvl>
+    <w:lvl w:ilvl="2">
+      <w:start w:val="1"/>
+      <w:numFmt w:val="decimal"/>
+      <w:lvlText w:val="%1.%2.%3."/>
+      <w:lvlJc w:val="left"/>
+      <w:pPr>
+        <w:ind w:left="1224" w:hanging="504"/>
+      </w:pPr>
+    </w:lvl>
+    <w:lvl w:ilvl="3">
+      <w:start w:val="1"/>
+      <w:numFmt w:val="decimal"/>
+      <w:lvlText w:val="%1.%2.%3.%4."/>
+      <w:lvlJc w:val="left"/>
+      <w:pPr>
+        <w:ind w:left="1728" w:hanging="648"/>
+      </w:pPr>
+    </w:lvl>
+    <w:lvl w:ilvl="4">
+      <w:start w:val="1"/>
+      <w:numFmt w:val="decimal"/>
+      <w:lvlText w:val="%1.%2.%3.%4.%5."/>
+      <w:lvlJc w:val="left"/>
+      <w:pPr>
+        <w:ind w:left="2232" w:hanging="792"/>
+      </w:pPr>
+    </w:lvl>
+    <w:lvl w:ilvl="5">
+      <w:start w:val="1"/>
+      <w:numFmt w:val="decimal"/>
+      <w:lvlText w:val="%1.%2.%3.%4.%5.%6."/>
+      <w:lvlJc w:val="left"/>
+      <w:pPr>
+        <w:ind w:left="2736" w:hanging="936"/>
+      </w:pPr>
+    </w:lvl>
+    <w:lvl w:ilvl="6">
+      <w:start w:val="1"/>
+      <w:numFmt w:val="decimal"/>
+      <w:lvlText w:val="%1.%2.%3.%4.%5.%6.%7."/>
+      <w:lvlJc w:val="left"/>
+      <w:pPr>
+        <w:ind w:left="3240" w:hanging="1080"/>
+      </w:pPr>
+    </w:lvl>
+    <w:lvl w:ilvl="7">
+      <w:start w:val="1"/>
+      <w:numFmt w:val="decimal"/>
+      <w:lvlText w:val="%1.%2.%3.%4.%5.%6.%7.%8."/>
+      <w:lvlJc w:val="left"/>
+      <w:pPr>
+        <w:ind w:left="3744" w:hanging="1224"/>
+      </w:pPr>
+    </w:lvl>
+    <w:lvl w:ilvl="8">
+      <w:start w:val="1"/>
+      <w:numFmt w:val="decimal"/>
+      <w:lvlText w:val="%1.%2.%3.%4.%5.%6.%7.%8.%9."/>
+      <w:lvlJc w:val="left"/>
+      <w:pPr>
+        <w:ind w:left="4320" w:hanging="1440"/>
+      </w:pPr>
+    </w:lvl>
+  </w:abstractNum>
+  <w:abstractNum w:abstractNumId="5" w15:restartNumberingAfterBreak="0">
+    <w:nsid w:val="37CC3A6C"/>
+    <w:multiLevelType w:val="multilevel"/>
+    <w:tmpl w:val="080C001F"/>
+    <w:lvl w:ilvl="0">
+      <w:start w:val="1"/>
+      <w:numFmt w:val="decimal"/>
+      <w:lvlText w:val="%1."/>
+      <w:lvlJc w:val="left"/>
+      <w:pPr>
+        <w:ind w:left="360" w:hanging="360"/>
+      </w:pPr>
+    </w:lvl>
+    <w:lvl w:ilvl="1">
+      <w:start w:val="1"/>
+      <w:numFmt w:val="decimal"/>
+      <w:lvlText w:val="%1.%2."/>
+      <w:lvlJc w:val="left"/>
+      <w:pPr>
+        <w:ind w:left="792" w:hanging="432"/>
+      </w:pPr>
+    </w:lvl>
+    <w:lvl w:ilvl="2">
+      <w:start w:val="1"/>
+      <w:numFmt w:val="decimal"/>
+      <w:lvlText w:val="%1.%2.%3."/>
+      <w:lvlJc w:val="left"/>
+      <w:pPr>
+        <w:ind w:left="1224" w:hanging="504"/>
+      </w:pPr>
+    </w:lvl>
+    <w:lvl w:ilvl="3">
+      <w:start w:val="1"/>
+      <w:numFmt w:val="decimal"/>
+      <w:lvlText w:val="%1.%2.%3.%4."/>
+      <w:lvlJc w:val="left"/>
+      <w:pPr>
+        <w:ind w:left="1728" w:hanging="648"/>
+      </w:pPr>
+    </w:lvl>
+    <w:lvl w:ilvl="4">
+      <w:start w:val="1"/>
+      <w:numFmt w:val="decimal"/>
+      <w:lvlText w:val="%1.%2.%3.%4.%5."/>
+      <w:lvlJc w:val="left"/>
+      <w:pPr>
+        <w:ind w:left="2232" w:hanging="792"/>
+      </w:pPr>
+    </w:lvl>
+    <w:lvl w:ilvl="5">
+      <w:start w:val="1"/>
+      <w:numFmt w:val="decimal"/>
+      <w:lvlText w:val="%1.%2.%3.%4.%5.%6."/>
+      <w:lvlJc w:val="left"/>
+      <w:pPr>
+        <w:ind w:left="2736" w:hanging="936"/>
+      </w:pPr>
+    </w:lvl>
+    <w:lvl w:ilvl="6">
+      <w:start w:val="1"/>
+      <w:numFmt w:val="decimal"/>
+      <w:lvlText w:val="%1.%2.%3.%4.%5.%6.%7."/>
+      <w:lvlJc w:val="left"/>
+      <w:pPr>
+        <w:ind w:left="3240" w:hanging="1080"/>
+      </w:pPr>
+    </w:lvl>
+    <w:lvl w:ilvl="7">
+      <w:start w:val="1"/>
+      <w:numFmt w:val="decimal"/>
+      <w:lvlText w:val="%1.%2.%3.%4.%5.%6.%7.%8."/>
+      <w:lvlJc w:val="left"/>
+      <w:pPr>
+        <w:ind w:left="3744" w:hanging="1224"/>
+      </w:pPr>
+    </w:lvl>
+    <w:lvl w:ilvl="8">
+      <w:start w:val="1"/>
+      <w:numFmt w:val="decimal"/>
+      <w:lvlText w:val="%1.%2.%3.%4.%5.%6.%7.%8.%9."/>
+      <w:lvlJc w:val="left"/>
+      <w:pPr>
+        <w:ind w:left="4320" w:hanging="1440"/>
+      </w:pPr>
+    </w:lvl>
+  </w:abstractNum>
+  <w:abstractNum w:abstractNumId="6" w15:restartNumberingAfterBreak="0">
     <w:nsid w:val="55CF2BEE"/>
     <w:multiLevelType w:val="hybridMultilevel"/>
     <w:tmpl w:val="0BB815A2"/>
@@ -1929,7 +3273,93 @@
       </w:pPr>
     </w:lvl>
   </w:abstractNum>
-  <w:abstractNum w:abstractNumId="5" w15:restartNumberingAfterBreak="0">
+  <w:abstractNum w:abstractNumId="7" w15:restartNumberingAfterBreak="0">
+    <w:nsid w:val="785B1429"/>
+    <w:multiLevelType w:val="multilevel"/>
+    <w:tmpl w:val="080C001F"/>
+    <w:lvl w:ilvl="0">
+      <w:start w:val="1"/>
+      <w:numFmt w:val="decimal"/>
+      <w:lvlText w:val="%1."/>
+      <w:lvlJc w:val="left"/>
+      <w:pPr>
+        <w:ind w:left="360" w:hanging="360"/>
+      </w:pPr>
+    </w:lvl>
+    <w:lvl w:ilvl="1">
+      <w:start w:val="1"/>
+      <w:numFmt w:val="decimal"/>
+      <w:lvlText w:val="%1.%2."/>
+      <w:lvlJc w:val="left"/>
+      <w:pPr>
+        <w:ind w:left="792" w:hanging="432"/>
+      </w:pPr>
+    </w:lvl>
+    <w:lvl w:ilvl="2">
+      <w:start w:val="1"/>
+      <w:numFmt w:val="decimal"/>
+      <w:lvlText w:val="%1.%2.%3."/>
+      <w:lvlJc w:val="left"/>
+      <w:pPr>
+        <w:ind w:left="1224" w:hanging="504"/>
+      </w:pPr>
+    </w:lvl>
+    <w:lvl w:ilvl="3">
+      <w:start w:val="1"/>
+      <w:numFmt w:val="decimal"/>
+      <w:lvlText w:val="%1.%2.%3.%4."/>
+      <w:lvlJc w:val="left"/>
+      <w:pPr>
+        <w:ind w:left="1728" w:hanging="648"/>
+      </w:pPr>
+    </w:lvl>
+    <w:lvl w:ilvl="4">
+      <w:start w:val="1"/>
+      <w:numFmt w:val="decimal"/>
+      <w:lvlText w:val="%1.%2.%3.%4.%5."/>
+      <w:lvlJc w:val="left"/>
+      <w:pPr>
+        <w:ind w:left="2232" w:hanging="792"/>
+      </w:pPr>
+    </w:lvl>
+    <w:lvl w:ilvl="5">
+      <w:start w:val="1"/>
+      <w:numFmt w:val="decimal"/>
+      <w:lvlText w:val="%1.%2.%3.%4.%5.%6."/>
+      <w:lvlJc w:val="left"/>
+      <w:pPr>
+        <w:ind w:left="2736" w:hanging="936"/>
+      </w:pPr>
+    </w:lvl>
+    <w:lvl w:ilvl="6">
+      <w:start w:val="1"/>
+      <w:numFmt w:val="decimal"/>
+      <w:lvlText w:val="%1.%2.%3.%4.%5.%6.%7."/>
+      <w:lvlJc w:val="left"/>
+      <w:pPr>
+        <w:ind w:left="3240" w:hanging="1080"/>
+      </w:pPr>
+    </w:lvl>
+    <w:lvl w:ilvl="7">
+      <w:start w:val="1"/>
+      <w:numFmt w:val="decimal"/>
+      <w:lvlText w:val="%1.%2.%3.%4.%5.%6.%7.%8."/>
+      <w:lvlJc w:val="left"/>
+      <w:pPr>
+        <w:ind w:left="3744" w:hanging="1224"/>
+      </w:pPr>
+    </w:lvl>
+    <w:lvl w:ilvl="8">
+      <w:start w:val="1"/>
+      <w:numFmt w:val="decimal"/>
+      <w:lvlText w:val="%1.%2.%3.%4.%5.%6.%7.%8.%9."/>
+      <w:lvlJc w:val="left"/>
+      <w:pPr>
+        <w:ind w:left="4320" w:hanging="1440"/>
+      </w:pPr>
+    </w:lvl>
+  </w:abstractNum>
+  <w:abstractNum w:abstractNumId="8" w15:restartNumberingAfterBreak="0">
     <w:nsid w:val="7E985089"/>
     <w:multiLevelType w:val="hybridMultilevel"/>
     <w:tmpl w:val="F3686E0C"/>
@@ -2053,13 +3483,22 @@
     <w:abstractNumId w:val="1"/>
   </w:num>
   <w:num w:numId="4">
-    <w:abstractNumId w:val="5"/>
+    <w:abstractNumId w:val="8"/>
   </w:num>
   <w:num w:numId="5">
-    <w:abstractNumId w:val="4"/>
+    <w:abstractNumId w:val="6"/>
   </w:num>
   <w:num w:numId="6">
     <w:abstractNumId w:val="0"/>
+  </w:num>
+  <w:num w:numId="7">
+    <w:abstractNumId w:val="4"/>
+  </w:num>
+  <w:num w:numId="8">
+    <w:abstractNumId w:val="5"/>
+  </w:num>
+  <w:num w:numId="9">
+    <w:abstractNumId w:val="7"/>
   </w:num>
 </w:numbering>
 </file>
@@ -2460,10 +3899,9 @@
   <w:style w:type="paragraph" w:default="1" w:styleId="Normal">
     <w:name w:val="Normal"/>
     <w:qFormat/>
-    <w:rsid w:val="005A0B46"/>
+    <w:rsid w:val="00BC36E6"/>
     <w:pPr>
       <w:spacing w:before="60" w:after="60" w:line="240" w:lineRule="auto"/>
-      <w:ind w:left="567"/>
     </w:pPr>
   </w:style>
   <w:style w:type="paragraph" w:styleId="Titre1">
@@ -2473,25 +3911,17 @@
     <w:link w:val="Titre1Car"/>
     <w:uiPriority w:val="9"/>
     <w:qFormat/>
-    <w:rsid w:val="005A0B46"/>
+    <w:rsid w:val="00BC36E6"/>
     <w:pPr>
       <w:keepNext/>
       <w:keepLines/>
-      <w:pBdr>
-        <w:top w:val="single" w:sz="4" w:space="6" w:color="auto"/>
-        <w:left w:val="single" w:sz="4" w:space="4" w:color="auto"/>
-        <w:bottom w:val="single" w:sz="4" w:space="3" w:color="auto"/>
-        <w:right w:val="single" w:sz="4" w:space="4" w:color="auto"/>
-      </w:pBdr>
-      <w:spacing w:before="240" w:after="120"/>
-      <w:ind w:left="0"/>
-      <w:jc w:val="center"/>
       <w:outlineLvl w:val="0"/>
     </w:pPr>
     <w:rPr>
       <w:rFonts w:asciiTheme="majorHAnsi" w:eastAsiaTheme="majorEastAsia" w:hAnsiTheme="majorHAnsi" w:cstheme="majorBidi"/>
-      <w:sz w:val="32"/>
-      <w:szCs w:val="32"/>
+      <w:b/>
+      <w:bCs/>
+      <w:u w:val="single"/>
     </w:rPr>
   </w:style>
   <w:style w:type="paragraph" w:styleId="Titre2">
@@ -2502,21 +3932,19 @@
     <w:uiPriority w:val="9"/>
     <w:unhideWhenUsed/>
     <w:qFormat/>
-    <w:rsid w:val="005A0B46"/>
+    <w:rsid w:val="00BC36E6"/>
     <w:pPr>
       <w:keepNext/>
       <w:keepLines/>
-      <w:pBdr>
-        <w:bottom w:val="single" w:sz="4" w:space="1" w:color="auto"/>
-      </w:pBdr>
-      <w:spacing w:before="240" w:after="120"/>
-      <w:ind w:left="0"/>
+      <w:spacing w:before="120" w:after="120"/>
       <w:outlineLvl w:val="1"/>
     </w:pPr>
     <w:rPr>
       <w:rFonts w:asciiTheme="majorHAnsi" w:eastAsiaTheme="majorEastAsia" w:hAnsiTheme="majorHAnsi" w:cstheme="majorBidi"/>
-      <w:sz w:val="32"/>
-      <w:szCs w:val="32"/>
+      <w:b/>
+      <w:bCs/>
+      <w:sz w:val="24"/>
+      <w:szCs w:val="24"/>
     </w:rPr>
   </w:style>
   <w:style w:type="paragraph" w:styleId="Titre3">
@@ -2527,22 +3955,18 @@
     <w:uiPriority w:val="9"/>
     <w:unhideWhenUsed/>
     <w:qFormat/>
-    <w:rsid w:val="00E15C78"/>
+    <w:rsid w:val="00BC36E6"/>
     <w:pPr>
       <w:keepNext/>
       <w:keepLines/>
       <w:spacing w:before="40" w:after="0"/>
-      <w:ind w:left="284"/>
       <w:outlineLvl w:val="2"/>
     </w:pPr>
     <w:rPr>
       <w:rFonts w:asciiTheme="majorHAnsi" w:eastAsiaTheme="majorEastAsia" w:hAnsiTheme="majorHAnsi" w:cstheme="majorBidi"/>
-      <w:i/>
-      <w:iCs/>
       <w:color w:val="002E53" w:themeColor="accent1" w:themeShade="7F"/>
       <w:sz w:val="24"/>
       <w:szCs w:val="24"/>
-      <w:u w:val="single"/>
     </w:rPr>
   </w:style>
   <w:style w:type="paragraph" w:styleId="Titre4">
@@ -2553,7 +3977,7 @@
     <w:uiPriority w:val="9"/>
     <w:unhideWhenUsed/>
     <w:qFormat/>
-    <w:rsid w:val="00871A2F"/>
+    <w:rsid w:val="00BC36E6"/>
     <w:pPr>
       <w:keepNext/>
       <w:keepLines/>
@@ -2570,7 +3994,9 @@
   <w:style w:type="character" w:default="1" w:styleId="Policepardfaut">
     <w:name w:val="Default Paragraph Font"/>
     <w:uiPriority w:val="1"/>
+    <w:semiHidden/>
     <w:unhideWhenUsed/>
+    <w:rsid w:val="00BC36E6"/>
   </w:style>
   <w:style w:type="table" w:default="1" w:styleId="TableauNormal">
     <w:name w:val="Normal Table"/>
@@ -2592,17 +4018,19 @@
     <w:uiPriority w:val="99"/>
     <w:semiHidden/>
     <w:unhideWhenUsed/>
+    <w:rsid w:val="00BC36E6"/>
   </w:style>
   <w:style w:type="character" w:customStyle="1" w:styleId="Titre1Car">
     <w:name w:val="Titre 1 Car"/>
     <w:basedOn w:val="Policepardfaut"/>
     <w:link w:val="Titre1"/>
     <w:uiPriority w:val="9"/>
-    <w:rsid w:val="005A0B46"/>
+    <w:rsid w:val="00BC36E6"/>
     <w:rPr>
       <w:rFonts w:asciiTheme="majorHAnsi" w:eastAsiaTheme="majorEastAsia" w:hAnsiTheme="majorHAnsi" w:cstheme="majorBidi"/>
-      <w:sz w:val="32"/>
-      <w:szCs w:val="32"/>
+      <w:b/>
+      <w:bCs/>
+      <w:u w:val="single"/>
     </w:rPr>
   </w:style>
   <w:style w:type="character" w:customStyle="1" w:styleId="Titre2Car">
@@ -2610,11 +4038,13 @@
     <w:basedOn w:val="Policepardfaut"/>
     <w:link w:val="Titre2"/>
     <w:uiPriority w:val="9"/>
-    <w:rsid w:val="005A0B46"/>
+    <w:rsid w:val="00BC36E6"/>
     <w:rPr>
       <w:rFonts w:asciiTheme="majorHAnsi" w:eastAsiaTheme="majorEastAsia" w:hAnsiTheme="majorHAnsi" w:cstheme="majorBidi"/>
-      <w:sz w:val="32"/>
-      <w:szCs w:val="32"/>
+      <w:b/>
+      <w:bCs/>
+      <w:sz w:val="24"/>
+      <w:szCs w:val="24"/>
     </w:rPr>
   </w:style>
   <w:style w:type="paragraph" w:styleId="Paragraphedeliste">
@@ -2622,7 +4052,7 @@
     <w:basedOn w:val="Normal"/>
     <w:link w:val="ParagraphedelisteCar"/>
     <w:uiPriority w:val="34"/>
-    <w:rsid w:val="00972806"/>
+    <w:rsid w:val="00BC36E6"/>
     <w:pPr>
       <w:ind w:left="720"/>
       <w:contextualSpacing/>
@@ -2633,15 +4063,12 @@
     <w:basedOn w:val="Policepardfaut"/>
     <w:link w:val="Titre3"/>
     <w:uiPriority w:val="9"/>
-    <w:rsid w:val="00E15C78"/>
+    <w:rsid w:val="00BC36E6"/>
     <w:rPr>
       <w:rFonts w:asciiTheme="majorHAnsi" w:eastAsiaTheme="majorEastAsia" w:hAnsiTheme="majorHAnsi" w:cstheme="majorBidi"/>
-      <w:i/>
-      <w:iCs/>
       <w:color w:val="002E53" w:themeColor="accent1" w:themeShade="7F"/>
       <w:sz w:val="24"/>
       <w:szCs w:val="24"/>
-      <w:u w:val="single"/>
     </w:rPr>
   </w:style>
   <w:style w:type="character" w:customStyle="1" w:styleId="Titre4Car">
@@ -2649,7 +4076,7 @@
     <w:basedOn w:val="Policepardfaut"/>
     <w:link w:val="Titre4"/>
     <w:uiPriority w:val="9"/>
-    <w:rsid w:val="00871A2F"/>
+    <w:rsid w:val="00BC36E6"/>
     <w:rPr>
       <w:rFonts w:asciiTheme="majorHAnsi" w:eastAsiaTheme="majorEastAsia" w:hAnsiTheme="majorHAnsi" w:cstheme="majorBidi"/>
       <w:i/>
@@ -2661,7 +4088,7 @@
     <w:name w:val="No Spacing"/>
     <w:uiPriority w:val="1"/>
     <w:qFormat/>
-    <w:rsid w:val="00871A2F"/>
+    <w:rsid w:val="00BC36E6"/>
     <w:pPr>
       <w:spacing w:after="0" w:line="240" w:lineRule="auto"/>
     </w:pPr>
@@ -2672,7 +4099,7 @@
     <w:link w:val="En-tteCar"/>
     <w:uiPriority w:val="99"/>
     <w:unhideWhenUsed/>
-    <w:rsid w:val="00B73EA2"/>
+    <w:rsid w:val="00BC36E6"/>
     <w:pPr>
       <w:tabs>
         <w:tab w:val="center" w:pos="4536"/>
@@ -2687,7 +4114,7 @@
     <w:basedOn w:val="Policepardfaut"/>
     <w:link w:val="En-tte"/>
     <w:uiPriority w:val="99"/>
-    <w:rsid w:val="00B73EA2"/>
+    <w:rsid w:val="00BC36E6"/>
   </w:style>
   <w:style w:type="paragraph" w:styleId="Pieddepage">
     <w:name w:val="footer"/>
@@ -2695,7 +4122,7 @@
     <w:link w:val="PieddepageCar"/>
     <w:uiPriority w:val="99"/>
     <w:unhideWhenUsed/>
-    <w:rsid w:val="00C0360C"/>
+    <w:rsid w:val="00BC36E6"/>
     <w:pPr>
       <w:tabs>
         <w:tab w:val="right" w:pos="10204"/>
@@ -2714,7 +4141,7 @@
     <w:basedOn w:val="Policepardfaut"/>
     <w:link w:val="Pieddepage"/>
     <w:uiPriority w:val="99"/>
-    <w:rsid w:val="00C0360C"/>
+    <w:rsid w:val="00BC36E6"/>
     <w:rPr>
       <w:color w:val="A6A6A6" w:themeColor="background1" w:themeShade="A6"/>
       <w:sz w:val="18"/>
@@ -2726,7 +4153,7 @@
     <w:basedOn w:val="Paragraphedeliste"/>
     <w:link w:val="PucesCar"/>
     <w:qFormat/>
-    <w:rsid w:val="00871A2F"/>
+    <w:rsid w:val="00BC36E6"/>
     <w:pPr>
       <w:numPr>
         <w:numId w:val="2"/>
@@ -2738,19 +4165,19 @@
     <w:basedOn w:val="Policepardfaut"/>
     <w:link w:val="Paragraphedeliste"/>
     <w:uiPriority w:val="34"/>
-    <w:rsid w:val="00871A2F"/>
+    <w:rsid w:val="00BC36E6"/>
   </w:style>
   <w:style w:type="character" w:customStyle="1" w:styleId="PucesCar">
     <w:name w:val="Puces Car"/>
     <w:basedOn w:val="ParagraphedelisteCar"/>
     <w:link w:val="Puces"/>
-    <w:rsid w:val="00871A2F"/>
+    <w:rsid w:val="00BC36E6"/>
   </w:style>
   <w:style w:type="table" w:styleId="Grilledutableau">
     <w:name w:val="Table Grid"/>
     <w:basedOn w:val="TableauNormal"/>
     <w:uiPriority w:val="39"/>
-    <w:rsid w:val="000B59F0"/>
+    <w:rsid w:val="00BC36E6"/>
     <w:pPr>
       <w:spacing w:after="0" w:line="240" w:lineRule="auto"/>
     </w:pPr>
@@ -2770,7 +4197,7 @@
     <w:basedOn w:val="Policepardfaut"/>
     <w:uiPriority w:val="99"/>
     <w:semiHidden/>
-    <w:rsid w:val="003E39AC"/>
+    <w:rsid w:val="00BC36E6"/>
     <w:rPr>
       <w:color w:val="808080"/>
     </w:rPr>
@@ -2780,7 +4207,7 @@
     <w:basedOn w:val="Paragraphedeliste"/>
     <w:link w:val="ListenumCar"/>
     <w:qFormat/>
-    <w:rsid w:val="00D3596D"/>
+    <w:rsid w:val="00BC36E6"/>
     <w:pPr>
       <w:numPr>
         <w:numId w:val="3"/>
@@ -2794,7 +4221,7 @@
     <w:basedOn w:val="Paragraphedeliste"/>
     <w:link w:val="ListepointsCar"/>
     <w:qFormat/>
-    <w:rsid w:val="00D3596D"/>
+    <w:rsid w:val="00BC36E6"/>
     <w:pPr>
       <w:numPr>
         <w:numId w:val="4"/>
@@ -2807,20 +4234,20 @@
     <w:name w:val="Liste num Car"/>
     <w:basedOn w:val="ParagraphedelisteCar"/>
     <w:link w:val="Listenum"/>
-    <w:rsid w:val="00D3596D"/>
+    <w:rsid w:val="00BC36E6"/>
   </w:style>
   <w:style w:type="character" w:customStyle="1" w:styleId="ListepointsCar">
     <w:name w:val="Liste points Car"/>
     <w:basedOn w:val="ParagraphedelisteCar"/>
     <w:link w:val="Listepoints"/>
-    <w:rsid w:val="00D3596D"/>
+    <w:rsid w:val="00BC36E6"/>
   </w:style>
   <w:style w:type="character" w:styleId="Lienhypertexte">
     <w:name w:val="Hyperlink"/>
     <w:basedOn w:val="Policepardfaut"/>
     <w:uiPriority w:val="99"/>
     <w:unhideWhenUsed/>
-    <w:rsid w:val="00492B9D"/>
+    <w:rsid w:val="00BC36E6"/>
     <w:rPr>
       <w:color w:val="337EB9" w:themeColor="hyperlink"/>
       <w:u w:val="single"/>
@@ -2831,7 +4258,7 @@
     <w:basedOn w:val="Normal"/>
     <w:link w:val="CoursSujetCar"/>
     <w:qFormat/>
-    <w:rsid w:val="007917A8"/>
+    <w:rsid w:val="00BC36E6"/>
     <w:rPr>
       <w:b/>
       <w:bCs/>
@@ -2842,7 +4269,7 @@
     <w:name w:val="Cours Sujet Car"/>
     <w:basedOn w:val="Policepardfaut"/>
     <w:link w:val="CoursSujet"/>
-    <w:rsid w:val="007917A8"/>
+    <w:rsid w:val="00BC36E6"/>
     <w:rPr>
       <w:b/>
       <w:bCs/>
@@ -2854,7 +4281,7 @@
     <w:basedOn w:val="Normal"/>
     <w:link w:val="BulleCar"/>
     <w:qFormat/>
-    <w:rsid w:val="002A5BE7"/>
+    <w:rsid w:val="00BC36E6"/>
     <w:pPr>
       <w:spacing w:before="0" w:after="0"/>
       <w:jc w:val="center"/>
@@ -2868,7 +4295,7 @@
     <w:name w:val="Bulle Car"/>
     <w:basedOn w:val="Policepardfaut"/>
     <w:link w:val="Bulle"/>
-    <w:rsid w:val="002A5BE7"/>
+    <w:rsid w:val="00BC36E6"/>
     <w:rPr>
       <w:sz w:val="18"/>
       <w:szCs w:val="18"/>
@@ -2941,19 +4368,19 @@
 
 <file path=word/glossary/fontTable.xml><?xml version="1.0" encoding="utf-8"?>
 <w:fonts xmlns:mc="http://schemas.openxmlformats.org/markup-compatibility/2006" xmlns:r="http://schemas.openxmlformats.org/officeDocument/2006/relationships" xmlns:w="http://schemas.openxmlformats.org/wordprocessingml/2006/main" xmlns:w14="http://schemas.microsoft.com/office/word/2010/wordml" xmlns:w15="http://schemas.microsoft.com/office/word/2012/wordml" xmlns:w16cex="http://schemas.microsoft.com/office/word/2018/wordml/cex" xmlns:w16cid="http://schemas.microsoft.com/office/word/2016/wordml/cid" xmlns:w16="http://schemas.microsoft.com/office/word/2018/wordml" xmlns:w16sdtdh="http://schemas.microsoft.com/office/word/2020/wordml/sdtdatahash" xmlns:w16se="http://schemas.microsoft.com/office/word/2015/wordml/symex" mc:Ignorable="w14 w15 w16se w16cid w16 w16cex w16sdtdh">
+  <w:font w:name="Symbol">
+    <w:panose1 w:val="05050102010706020507"/>
+    <w:charset w:val="02"/>
+    <w:family w:val="roman"/>
+    <w:pitch w:val="variable"/>
+    <w:sig w:usb0="00000000" w:usb1="10000000" w:usb2="00000000" w:usb3="00000000" w:csb0="80000000" w:csb1="00000000"/>
+  </w:font>
   <w:font w:name="Times New Roman">
     <w:panose1 w:val="02020603050405020304"/>
     <w:charset w:val="00"/>
     <w:family w:val="roman"/>
     <w:pitch w:val="variable"/>
     <w:sig w:usb0="E0002EFF" w:usb1="C000785B" w:usb2="00000009" w:usb3="00000000" w:csb0="000001FF" w:csb1="00000000"/>
-  </w:font>
-  <w:font w:name="Symbol">
-    <w:panose1 w:val="05050102010706020507"/>
-    <w:charset w:val="02"/>
-    <w:family w:val="roman"/>
-    <w:pitch w:val="variable"/>
-    <w:sig w:usb0="00000000" w:usb1="10000000" w:usb2="00000000" w:usb3="00000000" w:csb0="80000000" w:csb1="00000000"/>
   </w:font>
   <w:font w:name="Courier New">
     <w:panose1 w:val="02070309020205020404"/>
@@ -3025,6 +4452,8 @@
   <w:rsids>
     <w:rsidRoot w:val="001859A2"/>
     <w:rsid w:val="001859A2"/>
+    <w:rsid w:val="004014FF"/>
+    <w:rsid w:val="005E746C"/>
   </w:rsids>
   <m:mathPr>
     <m:mathFont m:val="Cambria Math"/>

</xml_diff>